<commit_message>
updated report with jupyter notebook link
</commit_message>
<xml_diff>
--- a/groner_report.docx
+++ b/groner_report.docx
@@ -51,7 +51,12 @@
         <w:t>Final Takeaways</w:t>
       </w:r>
       <w:r>
-        <w:t xml:space="preserve"> and Future</w:t>
+        <w:t xml:space="preserve"> and</w:t>
+      </w:r>
+      <w:bookmarkStart w:id="0" w:name="_GoBack"/>
+      <w:bookmarkEnd w:id="0"/>
+      <w:r>
+        <w:t xml:space="preserve"> Future</w:t>
       </w:r>
       <w:r>
         <w:t xml:space="preserve"> Analysis</w:t>
@@ -213,10 +218,7 @@
     </w:p>
     <w:p>
       <w:r>
-        <w:t xml:space="preserve">Now, we will move on to examining some graphs.  The bar graphs contain yellow, orange, and red horizontal lines.  </w:t>
-      </w:r>
-      <w:r>
-        <w:t>The yellow, orange, and red lines are the 50</w:t>
+        <w:t>Now, we will move on to examining some graphs.  The bar graphs contain yellow, orange, and red horizontal lines.  The yellow, orange, and red lines are the 50</w:t>
       </w:r>
       <w:r>
         <w:rPr>
@@ -585,19 +587,37 @@
           <w:top w:val="single" w:sz="4" w:space="1" w:color="auto"/>
         </w:pBdr>
       </w:pPr>
-      <w:bookmarkStart w:id="0" w:name="_GoBack"/>
-      <w:bookmarkEnd w:id="0"/>
     </w:p>
     <w:p>
       <w:r>
         <w:t xml:space="preserve">This section is meant to highlight a few of the most interesting aspects of the analysis.  The full collection of graphs and stats can be found at </w:t>
       </w:r>
-      <w:r>
-        <w:rPr>
-          <w:highlight w:val="yellow"/>
-        </w:rPr>
-        <w:t>this link</w:t>
-      </w:r>
+      <w:hyperlink r:id="rId11" w:history="1">
+        <w:r>
+          <w:rPr>
+            <w:rStyle w:val="Hyperlink"/>
+          </w:rPr>
+          <w:t>thi</w:t>
+        </w:r>
+        <w:r>
+          <w:rPr>
+            <w:rStyle w:val="Hyperlink"/>
+          </w:rPr>
+          <w:t>s</w:t>
+        </w:r>
+        <w:r>
+          <w:rPr>
+            <w:rStyle w:val="Hyperlink"/>
+          </w:rPr>
+          <w:t xml:space="preserve"> </w:t>
+        </w:r>
+        <w:r>
+          <w:rPr>
+            <w:rStyle w:val="Hyperlink"/>
+          </w:rPr>
+          <w:t>link</w:t>
+        </w:r>
+      </w:hyperlink>
       <w:r>
         <w:t>.</w:t>
       </w:r>
@@ -619,13 +639,7 @@
         <w:rPr>
           <w:b/>
         </w:rPr>
-        <w:t xml:space="preserve"> and </w:t>
-      </w:r>
-      <w:r>
-        <w:rPr>
-          <w:b/>
-        </w:rPr>
-        <w:t>Future Analysis</w:t>
+        <w:t xml:space="preserve"> and Future Analysis</w:t>
       </w:r>
     </w:p>
     <w:p>
@@ -844,7 +858,7 @@
       </w:pPr>
     </w:p>
     <w:sectPr>
-      <w:footerReference w:type="default" r:id="rId11"/>
+      <w:footerReference w:type="default" r:id="rId12"/>
       <w:pgSz w:w="12240" w:h="15840"/>
       <w:pgMar w:top="1440" w:right="1440" w:bottom="1440" w:left="1440" w:header="720" w:footer="720" w:gutter="0"/>
       <w:cols w:space="720"/>
@@ -1617,6 +1631,7 @@
   <w:style w:type="character" w:default="1" w:styleId="DefaultParagraphFont">
     <w:name w:val="Default Paragraph Font"/>
     <w:uiPriority w:val="1"/>
+    <w:semiHidden/>
     <w:unhideWhenUsed/>
   </w:style>
   <w:style w:type="table" w:default="1" w:styleId="TableNormal">
@@ -1723,6 +1738,41 @@
       <w:rFonts w:ascii="Consolas" w:hAnsi="Consolas"/>
       <w:sz w:val="20"/>
       <w:szCs w:val="20"/>
+    </w:rPr>
+  </w:style>
+  <w:style w:type="character" w:styleId="Hyperlink">
+    <w:name w:val="Hyperlink"/>
+    <w:basedOn w:val="DefaultParagraphFont"/>
+    <w:uiPriority w:val="99"/>
+    <w:unhideWhenUsed/>
+    <w:rsid w:val="00B97184"/>
+    <w:rPr>
+      <w:color w:val="0563C1" w:themeColor="hyperlink"/>
+      <w:u w:val="single"/>
+    </w:rPr>
+  </w:style>
+  <w:style w:type="character" w:styleId="UnresolvedMention">
+    <w:name w:val="Unresolved Mention"/>
+    <w:basedOn w:val="DefaultParagraphFont"/>
+    <w:uiPriority w:val="99"/>
+    <w:semiHidden/>
+    <w:unhideWhenUsed/>
+    <w:rsid w:val="00B97184"/>
+    <w:rPr>
+      <w:color w:val="605E5C"/>
+      <w:shd w:val="clear" w:color="auto" w:fill="E1DFDD"/>
+    </w:rPr>
+  </w:style>
+  <w:style w:type="character" w:styleId="FollowedHyperlink">
+    <w:name w:val="FollowedHyperlink"/>
+    <w:basedOn w:val="DefaultParagraphFont"/>
+    <w:uiPriority w:val="99"/>
+    <w:semiHidden/>
+    <w:unhideWhenUsed/>
+    <w:rsid w:val="00B97184"/>
+    <w:rPr>
+      <w:color w:val="954F72" w:themeColor="followedHyperlink"/>
+      <w:u w:val="single"/>
     </w:rPr>
   </w:style>
 </w:styles>

</xml_diff>